<commit_message>
add more changes for revision after Si's suggestion
</commit_message>
<xml_diff>
--- a/Reviewer_responses_lgad_simulation.docx
+++ b/Reviewer_responses_lgad_simulation.docx
@@ -208,8 +208,6 @@
           <w:color w:val="000000"/>
         </w:rPr>
       </w:pPr>
-      <w:bookmarkStart w:id="1" w:name="_GoBack"/>
-      <w:bookmarkEnd w:id="1"/>
     </w:p>
     <w:p>
       <w:pPr>
@@ -590,6 +588,139 @@
           <w:color w:val="0070C0"/>
         </w:rPr>
         <w:t xml:space="preserve"> outside the scope of this article.</w:t>
+      </w:r>
+    </w:p>
+    <w:p>
+      <w:pPr>
+        <w:widowControl w:val="0"/>
+        <w:autoSpaceDE w:val="0"/>
+        <w:autoSpaceDN w:val="0"/>
+        <w:adjustRightInd w:val="0"/>
+        <w:rPr>
+          <w:rFonts w:ascii="Arial" w:hAnsi="Arial" w:cs="Arial"/>
+          <w:color w:val="0070C0"/>
+        </w:rPr>
+      </w:pPr>
+    </w:p>
+    <w:p>
+      <w:pPr>
+        <w:widowControl w:val="0"/>
+        <w:autoSpaceDE w:val="0"/>
+        <w:autoSpaceDN w:val="0"/>
+        <w:adjustRightInd w:val="0"/>
+        <w:rPr>
+          <w:rFonts w:ascii="Arial" w:hAnsi="Arial" w:cs="Arial"/>
+          <w:color w:val="0070C0"/>
+        </w:rPr>
+      </w:pPr>
+      <w:r>
+        <w:rPr>
+          <w:rFonts w:ascii="Arial" w:hAnsi="Arial" w:cs="Arial"/>
+          <w:color w:val="0070C0"/>
+        </w:rPr>
+        <w:t>We add the following sentences in order to address the comment (right at the end of line 94):</w:t>
+      </w:r>
+    </w:p>
+    <w:p>
+      <w:pPr>
+        <w:widowControl w:val="0"/>
+        <w:autoSpaceDE w:val="0"/>
+        <w:autoSpaceDN w:val="0"/>
+        <w:adjustRightInd w:val="0"/>
+        <w:rPr>
+          <w:rFonts w:ascii="Arial" w:hAnsi="Arial" w:cs="Arial"/>
+          <w:color w:val="0070C0"/>
+        </w:rPr>
+      </w:pPr>
+    </w:p>
+    <w:p>
+      <w:pPr>
+        <w:widowControl w:val="0"/>
+        <w:autoSpaceDE w:val="0"/>
+        <w:autoSpaceDN w:val="0"/>
+        <w:adjustRightInd w:val="0"/>
+        <w:ind w:firstLine="720"/>
+        <w:rPr>
+          <w:rFonts w:ascii="Arial" w:hAnsi="Arial" w:cs="Arial"/>
+          <w:b/>
+          <w:color w:val="00B050"/>
+        </w:rPr>
+      </w:pPr>
+      <w:r>
+        <w:rPr>
+          <w:rFonts w:ascii="Arial" w:hAnsi="Arial" w:cs="Arial"/>
+          <w:b/>
+          <w:color w:val="00B050"/>
+        </w:rPr>
+        <w:t>“</w:t>
+      </w:r>
+      <w:r>
+        <w:rPr>
+          <w:rFonts w:ascii="Arial" w:hAnsi="Arial" w:cs="Arial"/>
+          <w:b/>
+          <w:color w:val="00B050"/>
+        </w:rPr>
+        <w:t xml:space="preserve">… </w:t>
+      </w:r>
+      <w:bookmarkStart w:id="1" w:name="_GoBack"/>
+      <w:bookmarkEnd w:id="1"/>
+      <w:r>
+        <w:rPr>
+          <w:rFonts w:ascii="Arial" w:hAnsi="Arial" w:cs="Arial"/>
+          <w:b/>
+          <w:color w:val="00B050"/>
+        </w:rPr>
+        <w:t>We choose a relatively simple impulse response</w:t>
+      </w:r>
+    </w:p>
+    <w:p>
+      <w:pPr>
+        <w:widowControl w:val="0"/>
+        <w:autoSpaceDE w:val="0"/>
+        <w:autoSpaceDN w:val="0"/>
+        <w:adjustRightInd w:val="0"/>
+        <w:rPr>
+          <w:rFonts w:ascii="Arial" w:hAnsi="Arial" w:cs="Arial"/>
+          <w:b/>
+          <w:color w:val="00B050"/>
+        </w:rPr>
+      </w:pPr>
+      <w:r>
+        <w:rPr>
+          <w:rFonts w:ascii="Arial" w:hAnsi="Arial" w:cs="Arial"/>
+          <w:b/>
+          <w:color w:val="00B050"/>
+        </w:rPr>
+        <w:t xml:space="preserve"> function in order to study the general behavior of the time resolution, </w:t>
+      </w:r>
+    </w:p>
+    <w:p>
+      <w:pPr>
+        <w:widowControl w:val="0"/>
+        <w:autoSpaceDE w:val="0"/>
+        <w:autoSpaceDN w:val="0"/>
+        <w:adjustRightInd w:val="0"/>
+        <w:rPr>
+          <w:rFonts w:ascii="Arial" w:hAnsi="Arial" w:cs="Arial"/>
+          <w:b/>
+          <w:color w:val="00B050"/>
+        </w:rPr>
+      </w:pPr>
+      <w:r>
+        <w:rPr>
+          <w:rFonts w:ascii="Arial" w:hAnsi="Arial" w:cs="Arial"/>
+          <w:b/>
+          <w:color w:val="00B050"/>
+        </w:rPr>
+        <w:t xml:space="preserve"> while detailed studies of more realistic circuit implementations and correlated effects are left for future studies.</w:t>
+      </w:r>
+      <w:r>
+        <w:rPr>
+          <w:rFonts w:ascii="Arial" w:hAnsi="Arial" w:cs="Arial"/>
+          <w:b/>
+          <w:color w:val="00B050"/>
+        </w:rPr>
+        <w:t xml:space="preserve">” </w:t>
       </w:r>
     </w:p>
     <w:p>

</xml_diff>

<commit_message>
update response, minor change
</commit_message>
<xml_diff>
--- a/Reviewer_responses_lgad_simulation.docx
+++ b/Reviewer_responses_lgad_simulation.docx
@@ -559,14 +559,42 @@
           <w:rFonts w:ascii="Arial" w:hAnsi="Arial" w:cs="Arial"/>
           <w:color w:val="0070C0"/>
         </w:rPr>
-        <w:t xml:space="preserve">, power consumption </w:t>
-      </w:r>
-      <w:r>
-        <w:rPr>
-          <w:rFonts w:ascii="Arial" w:hAnsi="Arial" w:cs="Arial"/>
-          <w:color w:val="0070C0"/>
-        </w:rPr>
-        <w:t>-- will depend on the on the particular application.</w:t>
+        <w:t>, power consumption</w:t>
+      </w:r>
+      <w:r>
+        <w:rPr>
+          <w:rFonts w:ascii="Arial" w:hAnsi="Arial" w:cs="Arial"/>
+          <w:color w:val="0070C0"/>
+        </w:rPr>
+        <w:t xml:space="preserve"> etc</w:t>
+      </w:r>
+      <w:r>
+        <w:rPr>
+          <w:rFonts w:ascii="Arial" w:hAnsi="Arial" w:cs="Arial"/>
+          <w:color w:val="0070C0"/>
+        </w:rPr>
+        <w:t xml:space="preserve"> </w:t>
+      </w:r>
+      <w:r>
+        <w:rPr>
+          <w:rFonts w:ascii="Arial" w:hAnsi="Arial" w:cs="Arial"/>
+          <w:color w:val="0070C0"/>
+        </w:rPr>
+        <w:t>-- will depend on the on the particular application</w:t>
+      </w:r>
+      <w:r>
+        <w:rPr>
+          <w:rFonts w:ascii="Arial" w:hAnsi="Arial" w:cs="Arial"/>
+          <w:color w:val="0070C0"/>
+        </w:rPr>
+        <w:t xml:space="preserve"> being considered</w:t>
+      </w:r>
+      <w:r>
+        <w:rPr>
+          <w:rFonts w:ascii="Arial" w:hAnsi="Arial" w:cs="Arial"/>
+          <w:color w:val="0070C0"/>
+        </w:rPr>
+        <w:t>.</w:t>
       </w:r>
       <w:r>
         <w:rPr>
@@ -587,7 +615,16 @@
           <w:rFonts w:ascii="Arial" w:hAnsi="Arial" w:cs="Arial"/>
           <w:color w:val="0070C0"/>
         </w:rPr>
-        <w:t xml:space="preserve"> outside the scope of this article.</w:t>
+        <w:t xml:space="preserve"> outside the scope of this article</w:t>
+      </w:r>
+      <w:bookmarkStart w:id="1" w:name="_GoBack"/>
+      <w:bookmarkEnd w:id="1"/>
+      <w:r>
+        <w:rPr>
+          <w:rFonts w:ascii="Arial" w:hAnsi="Arial" w:cs="Arial"/>
+          <w:color w:val="0070C0"/>
+        </w:rPr>
+        <w:t>.</w:t>
       </w:r>
     </w:p>
     <w:p>
@@ -662,8 +699,6 @@
         </w:rPr>
         <w:t xml:space="preserve">… </w:t>
       </w:r>
-      <w:bookmarkStart w:id="1" w:name="_GoBack"/>
-      <w:bookmarkEnd w:id="1"/>
       <w:r>
         <w:rPr>
           <w:rFonts w:ascii="Arial" w:hAnsi="Arial" w:cs="Arial"/>
@@ -712,15 +747,7 @@
           <w:b/>
           <w:color w:val="00B050"/>
         </w:rPr>
-        <w:t xml:space="preserve"> while detailed studies of more realistic circuit implementations and correlated effects are left for future studies.</w:t>
-      </w:r>
-      <w:r>
-        <w:rPr>
-          <w:rFonts w:ascii="Arial" w:hAnsi="Arial" w:cs="Arial"/>
-          <w:b/>
-          <w:color w:val="00B050"/>
-        </w:rPr>
-        <w:t xml:space="preserve">” </w:t>
+        <w:t xml:space="preserve"> while detailed studies of more realistic circuit implementations and correlated effects are left for future studies.” </w:t>
       </w:r>
     </w:p>
     <w:p>

</xml_diff>